<commit_message>
Ajout du cartouche dans le MCD et modification du CDC
</commit_message>
<xml_diff>
--- a/temp/CDC.docx
+++ b/temp/CDC.docx
@@ -14,7 +14,7 @@
       <w:pPr>
         <w:pStyle w:val="Default"/>
         <w:rPr>
-          <w:sz w:val="32"/>
+          <w:sz w:val="36"/>
           <w:szCs w:val="32"/>
         </w:rPr>
       </w:pPr>
@@ -23,13 +23,11 @@
       <w:pPr>
         <w:pStyle w:val="Default"/>
         <w:rPr>
-          <w:sz w:val="22"/>
           <w:szCs w:val="22"/>
         </w:rPr>
       </w:pPr>
       <w:r>
         <w:rPr>
-          <w:sz w:val="22"/>
           <w:szCs w:val="22"/>
           <w:u w:val="single"/>
         </w:rPr>
@@ -37,7 +35,6 @@
       </w:r>
       <w:r>
         <w:rPr>
-          <w:sz w:val="22"/>
           <w:szCs w:val="22"/>
         </w:rPr>
         <w:t xml:space="preserve"> : Axel </w:t>
@@ -45,7 +42,6 @@
       <w:proofErr w:type="spellStart"/>
       <w:r>
         <w:rPr>
-          <w:sz w:val="22"/>
           <w:szCs w:val="22"/>
         </w:rPr>
         <w:t>Pittet</w:t>
@@ -53,7 +49,6 @@
       <w:proofErr w:type="spellEnd"/>
       <w:r>
         <w:rPr>
-          <w:sz w:val="22"/>
           <w:szCs w:val="22"/>
         </w:rPr>
         <w:t xml:space="preserve"> &amp; Benjamin </w:t>
@@ -61,7 +56,6 @@
       <w:proofErr w:type="spellStart"/>
       <w:r>
         <w:rPr>
-          <w:sz w:val="22"/>
           <w:szCs w:val="22"/>
         </w:rPr>
         <w:t>Muminovic</w:t>
@@ -69,7 +63,6 @@
       <w:proofErr w:type="spellEnd"/>
       <w:r>
         <w:rPr>
-          <w:sz w:val="22"/>
           <w:szCs w:val="22"/>
         </w:rPr>
         <w:t xml:space="preserve">. </w:t>
@@ -79,7 +72,6 @@
       <w:pPr>
         <w:pStyle w:val="Default"/>
         <w:rPr>
-          <w:sz w:val="22"/>
           <w:szCs w:val="22"/>
         </w:rPr>
       </w:pPr>
@@ -88,14 +80,12 @@
       <w:pPr>
         <w:pStyle w:val="Default"/>
         <w:rPr>
-          <w:sz w:val="22"/>
           <w:szCs w:val="22"/>
         </w:rPr>
       </w:pPr>
       <w:proofErr w:type="spellStart"/>
       <w:r>
         <w:rPr>
-          <w:sz w:val="22"/>
           <w:szCs w:val="22"/>
           <w:u w:val="single"/>
         </w:rPr>
@@ -104,7 +94,6 @@
       <w:proofErr w:type="spellEnd"/>
       <w:r>
         <w:rPr>
-          <w:sz w:val="22"/>
           <w:szCs w:val="22"/>
           <w:u w:val="single"/>
         </w:rPr>
@@ -112,7 +101,6 @@
       </w:r>
       <w:r>
         <w:rPr>
-          <w:sz w:val="22"/>
           <w:szCs w:val="22"/>
         </w:rPr>
         <w:t xml:space="preserve"> : https://github.com/benjaminMum/MA-08-Modele-ECommerce </w:t>
@@ -122,55 +110,833 @@
       <w:pPr>
         <w:pStyle w:val="Default"/>
         <w:rPr>
-          <w:sz w:val="22"/>
           <w:szCs w:val="22"/>
         </w:rPr>
       </w:pPr>
     </w:p>
     <w:p>
-      <w:r>
+      <w:pPr>
+        <w:rPr>
+          <w:sz w:val="24"/>
+        </w:rPr>
+      </w:pPr>
+      <w:r>
+        <w:rPr>
+          <w:sz w:val="24"/>
+        </w:rPr>
         <w:t>Ce projet consiste en la création d’une base de données pour un E-Commerce vendant du éléments hardware (composants pour PC).</w:t>
       </w:r>
-    </w:p>
-    <w:p/>
-    <w:p>
-      <w:r>
-        <w:t xml:space="preserve">Site en ligne vendant </w:t>
-      </w:r>
-      <w:r>
-        <w:t xml:space="preserve">des composants d’ordinateurs ainsi que des </w:t>
-      </w:r>
-      <w:r>
-        <w:t xml:space="preserve">ordinateurs </w:t>
-      </w:r>
-      <w:proofErr w:type="spellStart"/>
-      <w:r>
-        <w:t>pré-assemblés</w:t>
-      </w:r>
-      <w:proofErr w:type="spellEnd"/>
-      <w:r>
-        <w:t>.</w:t>
-      </w:r>
-    </w:p>
-    <w:p>
-      <w:r>
-        <w:t>Les utilisateurs peuvent écrire des commentaires</w:t>
-      </w:r>
-    </w:p>
-    <w:p/>
-    <w:p/>
-    <w:p>
-      <w:r>
-        <w:t xml:space="preserve">// Périphériques ; composants ; PC complets ; </w:t>
-      </w:r>
-    </w:p>
-    <w:p>
       <w:bookmarkStart w:id="0" w:name="_GoBack"/>
       <w:bookmarkEnd w:id="0"/>
     </w:p>
     <w:p>
-      <w:r>
-        <w:t>Le MCD du projet comprend 10 tables :</w:t>
+      <w:pPr>
+        <w:rPr>
+          <w:sz w:val="24"/>
+        </w:rPr>
+      </w:pPr>
+      <w:r>
+        <w:rPr>
+          <w:sz w:val="24"/>
+        </w:rPr>
+        <w:t xml:space="preserve">Site en ligne vendant </w:t>
+      </w:r>
+      <w:r>
+        <w:rPr>
+          <w:sz w:val="24"/>
+        </w:rPr>
+        <w:t xml:space="preserve">des composants d’ordinateurs ainsi que des </w:t>
+      </w:r>
+      <w:r>
+        <w:rPr>
+          <w:sz w:val="24"/>
+        </w:rPr>
+        <w:t xml:space="preserve">ordinateurs </w:t>
+      </w:r>
+      <w:proofErr w:type="spellStart"/>
+      <w:r>
+        <w:rPr>
+          <w:sz w:val="24"/>
+        </w:rPr>
+        <w:t>pré-assemblés</w:t>
+      </w:r>
+      <w:proofErr w:type="spellEnd"/>
+      <w:r>
+        <w:rPr>
+          <w:sz w:val="24"/>
+        </w:rPr>
+        <w:t>.</w:t>
+      </w:r>
+    </w:p>
+    <w:p>
+      <w:pPr>
+        <w:rPr>
+          <w:sz w:val="24"/>
+        </w:rPr>
+      </w:pPr>
+      <w:r>
+        <w:rPr>
+          <w:sz w:val="24"/>
+        </w:rPr>
+        <w:t>Les utilisateurs peuvent écrire des commentaires</w:t>
+      </w:r>
+    </w:p>
+    <w:p>
+      <w:pPr>
+        <w:rPr>
+          <w:sz w:val="16"/>
+        </w:rPr>
+      </w:pPr>
+    </w:p>
+    <w:p>
+      <w:pPr>
+        <w:rPr>
+          <w:b/>
+          <w:sz w:val="32"/>
+          <w:szCs w:val="44"/>
+          <w:u w:val="single"/>
+        </w:rPr>
+      </w:pPr>
+      <w:r>
+        <w:rPr>
+          <w:b/>
+          <w:sz w:val="32"/>
+          <w:szCs w:val="44"/>
+          <w:u w:val="single"/>
+        </w:rPr>
+        <w:t>Spécifications</w:t>
+      </w:r>
+    </w:p>
+    <w:p>
+      <w:pPr>
+        <w:spacing w:after="120"/>
+        <w:ind w:left="357"/>
+        <w:rPr>
+          <w:sz w:val="24"/>
+          <w:szCs w:val="36"/>
+        </w:rPr>
+      </w:pPr>
+      <w:r>
+        <w:rPr>
+          <w:sz w:val="24"/>
+          <w:szCs w:val="36"/>
+        </w:rPr>
+        <w:t xml:space="preserve">Les </w:t>
+      </w:r>
+      <w:r>
+        <w:rPr>
+          <w:b/>
+          <w:bCs/>
+          <w:sz w:val="24"/>
+          <w:szCs w:val="36"/>
+        </w:rPr>
+        <w:t>Clients</w:t>
+      </w:r>
+      <w:r>
+        <w:rPr>
+          <w:sz w:val="24"/>
+          <w:szCs w:val="36"/>
+        </w:rPr>
+        <w:t xml:space="preserve"> sont définis par un </w:t>
+      </w:r>
+      <w:r>
+        <w:rPr>
+          <w:sz w:val="24"/>
+          <w:szCs w:val="36"/>
+          <w:u w:val="single"/>
+        </w:rPr>
+        <w:t>n° de client</w:t>
+      </w:r>
+      <w:r>
+        <w:rPr>
+          <w:sz w:val="24"/>
+          <w:szCs w:val="36"/>
+        </w:rPr>
+        <w:t xml:space="preserve">, un </w:t>
+      </w:r>
+      <w:r>
+        <w:rPr>
+          <w:sz w:val="24"/>
+          <w:szCs w:val="36"/>
+          <w:u w:val="single"/>
+        </w:rPr>
+        <w:t>E-mai</w:t>
+      </w:r>
+      <w:r>
+        <w:rPr>
+          <w:rFonts w:cstheme="minorHAnsi"/>
+          <w:sz w:val="24"/>
+          <w:szCs w:val="36"/>
+          <w:u w:val="single"/>
+        </w:rPr>
+        <w:t>l</w:t>
+      </w:r>
+      <w:r>
+        <w:rPr>
+          <w:sz w:val="24"/>
+          <w:szCs w:val="36"/>
+        </w:rPr>
+        <w:t xml:space="preserve">, un </w:t>
+      </w:r>
+      <w:r>
+        <w:rPr>
+          <w:sz w:val="24"/>
+          <w:szCs w:val="36"/>
+          <w:u w:val="single"/>
+        </w:rPr>
+        <w:t>prénom</w:t>
+      </w:r>
+      <w:r>
+        <w:rPr>
+          <w:sz w:val="24"/>
+          <w:szCs w:val="36"/>
+        </w:rPr>
+        <w:t xml:space="preserve">, un </w:t>
+      </w:r>
+      <w:r>
+        <w:rPr>
+          <w:sz w:val="24"/>
+          <w:szCs w:val="36"/>
+          <w:u w:val="single"/>
+        </w:rPr>
+        <w:t>nom</w:t>
+      </w:r>
+      <w:r>
+        <w:rPr>
+          <w:sz w:val="24"/>
+          <w:szCs w:val="36"/>
+        </w:rPr>
+        <w:t xml:space="preserve"> et leur </w:t>
+      </w:r>
+      <w:r>
+        <w:rPr>
+          <w:sz w:val="24"/>
+          <w:szCs w:val="36"/>
+          <w:u w:val="single"/>
+        </w:rPr>
+        <w:t>date de naissance</w:t>
+      </w:r>
+      <w:r>
+        <w:rPr>
+          <w:sz w:val="24"/>
+          <w:szCs w:val="36"/>
+        </w:rPr>
+        <w:t xml:space="preserve">. </w:t>
+      </w:r>
+      <w:r>
+        <w:rPr>
+          <w:sz w:val="24"/>
+          <w:szCs w:val="36"/>
+          <w:u w:val="single"/>
+        </w:rPr>
+        <w:t>N° de client</w:t>
+      </w:r>
+      <w:r>
+        <w:rPr>
+          <w:sz w:val="24"/>
+          <w:szCs w:val="36"/>
+        </w:rPr>
+        <w:t xml:space="preserve"> est unique à chaque client. Le </w:t>
+      </w:r>
+      <w:r>
+        <w:rPr>
+          <w:b/>
+          <w:bCs/>
+          <w:sz w:val="24"/>
+          <w:szCs w:val="36"/>
+        </w:rPr>
+        <w:t xml:space="preserve">Statut </w:t>
+      </w:r>
+      <w:r>
+        <w:rPr>
+          <w:sz w:val="24"/>
+          <w:szCs w:val="36"/>
+        </w:rPr>
+        <w:t>d’un client est défini par un nom.</w:t>
+      </w:r>
+    </w:p>
+    <w:p>
+      <w:pPr>
+        <w:spacing w:after="120"/>
+        <w:ind w:left="357"/>
+        <w:rPr>
+          <w:rFonts w:cstheme="minorHAnsi"/>
+          <w:sz w:val="24"/>
+          <w:szCs w:val="36"/>
+        </w:rPr>
+      </w:pPr>
+      <w:r>
+        <w:rPr>
+          <w:sz w:val="24"/>
+          <w:szCs w:val="36"/>
+        </w:rPr>
+        <w:t xml:space="preserve">Les </w:t>
+      </w:r>
+      <w:r>
+        <w:rPr>
+          <w:b/>
+          <w:bCs/>
+          <w:sz w:val="24"/>
+          <w:szCs w:val="36"/>
+        </w:rPr>
+        <w:t>Produits</w:t>
+      </w:r>
+      <w:r>
+        <w:rPr>
+          <w:sz w:val="24"/>
+          <w:szCs w:val="36"/>
+        </w:rPr>
+        <w:t xml:space="preserve"> sont caractérisés un </w:t>
+      </w:r>
+      <w:r>
+        <w:rPr>
+          <w:sz w:val="24"/>
+          <w:szCs w:val="36"/>
+          <w:u w:val="single"/>
+        </w:rPr>
+        <w:t>N° de produit</w:t>
+      </w:r>
+      <w:r>
+        <w:rPr>
+          <w:rFonts w:cstheme="minorHAnsi"/>
+          <w:sz w:val="24"/>
+          <w:szCs w:val="36"/>
+        </w:rPr>
+        <w:t xml:space="preserve">, la </w:t>
+      </w:r>
+      <w:r>
+        <w:rPr>
+          <w:rFonts w:cstheme="minorHAnsi"/>
+          <w:sz w:val="24"/>
+          <w:szCs w:val="36"/>
+          <w:u w:val="single"/>
+        </w:rPr>
+        <w:t>marque du produit</w:t>
+      </w:r>
+      <w:r>
+        <w:rPr>
+          <w:rFonts w:cstheme="minorHAnsi"/>
+          <w:sz w:val="24"/>
+          <w:szCs w:val="36"/>
+        </w:rPr>
+        <w:t xml:space="preserve">, son </w:t>
+      </w:r>
+      <w:r>
+        <w:rPr>
+          <w:rFonts w:cstheme="minorHAnsi"/>
+          <w:sz w:val="24"/>
+          <w:szCs w:val="36"/>
+          <w:u w:val="single"/>
+        </w:rPr>
+        <w:t>modèle</w:t>
+      </w:r>
+      <w:r>
+        <w:rPr>
+          <w:rFonts w:cstheme="minorHAnsi"/>
+          <w:sz w:val="24"/>
+          <w:szCs w:val="36"/>
+        </w:rPr>
+        <w:t xml:space="preserve">, une </w:t>
+      </w:r>
+      <w:r>
+        <w:rPr>
+          <w:rFonts w:cstheme="minorHAnsi"/>
+          <w:sz w:val="24"/>
+          <w:szCs w:val="36"/>
+          <w:u w:val="single"/>
+        </w:rPr>
+        <w:t>description</w:t>
+      </w:r>
+      <w:r>
+        <w:rPr>
+          <w:rFonts w:cstheme="minorHAnsi"/>
+          <w:sz w:val="24"/>
+          <w:szCs w:val="36"/>
+        </w:rPr>
+        <w:t xml:space="preserve">, un </w:t>
+      </w:r>
+      <w:r>
+        <w:rPr>
+          <w:rFonts w:cstheme="minorHAnsi"/>
+          <w:sz w:val="24"/>
+          <w:szCs w:val="36"/>
+          <w:u w:val="single"/>
+        </w:rPr>
+        <w:t>prix</w:t>
+      </w:r>
+      <w:r>
+        <w:rPr>
+          <w:rFonts w:cstheme="minorHAnsi"/>
+          <w:sz w:val="24"/>
+          <w:szCs w:val="36"/>
+        </w:rPr>
+        <w:t xml:space="preserve"> et le nombre de </w:t>
+      </w:r>
+      <w:r>
+        <w:rPr>
+          <w:rFonts w:cstheme="minorHAnsi"/>
+          <w:sz w:val="24"/>
+          <w:szCs w:val="36"/>
+          <w:u w:val="single"/>
+        </w:rPr>
+        <w:t>pièces en stock</w:t>
+      </w:r>
+      <w:r>
+        <w:rPr>
+          <w:rFonts w:cstheme="minorHAnsi"/>
+          <w:sz w:val="24"/>
+          <w:szCs w:val="36"/>
+        </w:rPr>
+        <w:t xml:space="preserve"> pour ce produit. Le numéro de produit est unique pour chaque produit.</w:t>
+      </w:r>
+      <w:r>
+        <w:rPr>
+          <w:sz w:val="24"/>
+          <w:szCs w:val="36"/>
+        </w:rPr>
+        <w:t xml:space="preserve"> Les différentes </w:t>
+      </w:r>
+      <w:r>
+        <w:rPr>
+          <w:b/>
+          <w:bCs/>
+          <w:sz w:val="24"/>
+          <w:szCs w:val="36"/>
+        </w:rPr>
+        <w:t>Catégories</w:t>
+      </w:r>
+      <w:r>
+        <w:rPr>
+          <w:sz w:val="24"/>
+          <w:szCs w:val="36"/>
+        </w:rPr>
+        <w:t xml:space="preserve"> de produits sont définies par un </w:t>
+      </w:r>
+      <w:r>
+        <w:rPr>
+          <w:rFonts w:cstheme="minorHAnsi"/>
+          <w:sz w:val="24"/>
+          <w:szCs w:val="36"/>
+          <w:u w:val="single"/>
+        </w:rPr>
+        <w:t>nom</w:t>
+      </w:r>
+      <w:r>
+        <w:rPr>
+          <w:rFonts w:cstheme="minorHAnsi"/>
+          <w:sz w:val="24"/>
+          <w:szCs w:val="36"/>
+        </w:rPr>
+        <w:t xml:space="preserve">. </w:t>
+      </w:r>
+    </w:p>
+    <w:p>
+      <w:pPr>
+        <w:spacing w:after="120"/>
+        <w:ind w:left="357"/>
+        <w:rPr>
+          <w:sz w:val="24"/>
+          <w:szCs w:val="36"/>
+        </w:rPr>
+      </w:pPr>
+      <w:r>
+        <w:rPr>
+          <w:sz w:val="24"/>
+          <w:szCs w:val="36"/>
+        </w:rPr>
+        <w:t xml:space="preserve">Les </w:t>
+      </w:r>
+      <w:r>
+        <w:rPr>
+          <w:b/>
+          <w:bCs/>
+          <w:sz w:val="24"/>
+          <w:szCs w:val="36"/>
+        </w:rPr>
+        <w:t>Commandes</w:t>
+      </w:r>
+      <w:r>
+        <w:rPr>
+          <w:sz w:val="24"/>
+          <w:szCs w:val="36"/>
+        </w:rPr>
+        <w:t xml:space="preserve"> sont définies par un </w:t>
+      </w:r>
+      <w:r>
+        <w:rPr>
+          <w:sz w:val="24"/>
+          <w:szCs w:val="36"/>
+          <w:u w:val="single"/>
+        </w:rPr>
+        <w:t>N ° de commande</w:t>
+      </w:r>
+      <w:r>
+        <w:rPr>
+          <w:rFonts w:cstheme="minorHAnsi"/>
+          <w:sz w:val="24"/>
+          <w:szCs w:val="36"/>
+        </w:rPr>
+        <w:t xml:space="preserve">, une </w:t>
+      </w:r>
+      <w:r>
+        <w:rPr>
+          <w:rFonts w:cstheme="minorHAnsi"/>
+          <w:sz w:val="24"/>
+          <w:szCs w:val="36"/>
+          <w:u w:val="single"/>
+        </w:rPr>
+        <w:t>date de passage</w:t>
+      </w:r>
+      <w:r>
+        <w:rPr>
+          <w:rFonts w:cstheme="minorHAnsi"/>
+          <w:sz w:val="24"/>
+          <w:szCs w:val="36"/>
+        </w:rPr>
+        <w:t xml:space="preserve"> et un </w:t>
+      </w:r>
+      <w:r>
+        <w:rPr>
+          <w:rFonts w:cstheme="minorHAnsi"/>
+          <w:sz w:val="24"/>
+          <w:szCs w:val="36"/>
+          <w:u w:val="single"/>
+        </w:rPr>
+        <w:t>état</w:t>
+      </w:r>
+      <w:r>
+        <w:rPr>
+          <w:rFonts w:cstheme="minorHAnsi"/>
+          <w:sz w:val="24"/>
+          <w:szCs w:val="36"/>
+        </w:rPr>
+        <w:t>. Le numéro de commande est unique à chacune des commandes.</w:t>
+      </w:r>
+    </w:p>
+    <w:p>
+      <w:pPr>
+        <w:spacing w:after="120"/>
+        <w:ind w:left="357"/>
+        <w:rPr>
+          <w:sz w:val="24"/>
+          <w:szCs w:val="36"/>
+        </w:rPr>
+      </w:pPr>
+      <w:r>
+        <w:rPr>
+          <w:sz w:val="24"/>
+          <w:szCs w:val="36"/>
+        </w:rPr>
+        <w:t xml:space="preserve">Les </w:t>
+      </w:r>
+      <w:r>
+        <w:rPr>
+          <w:b/>
+          <w:bCs/>
+          <w:sz w:val="24"/>
+          <w:szCs w:val="36"/>
+        </w:rPr>
+        <w:t>Promotions</w:t>
+      </w:r>
+      <w:r>
+        <w:rPr>
+          <w:sz w:val="24"/>
+          <w:szCs w:val="36"/>
+        </w:rPr>
+        <w:t xml:space="preserve"> sont définies par un </w:t>
+      </w:r>
+      <w:r>
+        <w:rPr>
+          <w:sz w:val="24"/>
+          <w:szCs w:val="36"/>
+          <w:u w:val="single"/>
+        </w:rPr>
+        <w:t>nom</w:t>
+      </w:r>
+      <w:r>
+        <w:rPr>
+          <w:sz w:val="24"/>
+          <w:szCs w:val="36"/>
+        </w:rPr>
+        <w:t xml:space="preserve">, une </w:t>
+      </w:r>
+      <w:r>
+        <w:rPr>
+          <w:sz w:val="24"/>
+          <w:szCs w:val="36"/>
+          <w:u w:val="single"/>
+        </w:rPr>
+        <w:t>année</w:t>
+      </w:r>
+      <w:r>
+        <w:rPr>
+          <w:sz w:val="24"/>
+          <w:szCs w:val="36"/>
+        </w:rPr>
+        <w:t xml:space="preserve"> et un </w:t>
+      </w:r>
+      <w:r>
+        <w:rPr>
+          <w:sz w:val="24"/>
+          <w:szCs w:val="36"/>
+          <w:u w:val="single"/>
+        </w:rPr>
+        <w:t>rabais</w:t>
+      </w:r>
+      <w:r>
+        <w:rPr>
+          <w:sz w:val="24"/>
+          <w:szCs w:val="36"/>
+        </w:rPr>
+        <w:t>. Le nom et l’année son uniques à chaque promotion.</w:t>
+      </w:r>
+    </w:p>
+    <w:p>
+      <w:pPr>
+        <w:spacing w:after="120"/>
+        <w:ind w:left="357"/>
+        <w:rPr>
+          <w:sz w:val="24"/>
+          <w:szCs w:val="36"/>
+        </w:rPr>
+      </w:pPr>
+      <w:r>
+        <w:rPr>
+          <w:sz w:val="24"/>
+          <w:szCs w:val="36"/>
+        </w:rPr>
+        <w:t xml:space="preserve">Les </w:t>
+      </w:r>
+      <w:r>
+        <w:rPr>
+          <w:b/>
+          <w:bCs/>
+          <w:sz w:val="24"/>
+          <w:szCs w:val="36"/>
+        </w:rPr>
+        <w:t xml:space="preserve">Fournisseurs </w:t>
+      </w:r>
+      <w:r>
+        <w:rPr>
+          <w:sz w:val="24"/>
+          <w:szCs w:val="36"/>
+        </w:rPr>
+        <w:t xml:space="preserve">ont un </w:t>
+      </w:r>
+      <w:r>
+        <w:rPr>
+          <w:sz w:val="24"/>
+          <w:szCs w:val="36"/>
+          <w:u w:val="single"/>
+        </w:rPr>
+        <w:t>nom</w:t>
+      </w:r>
+      <w:r>
+        <w:rPr>
+          <w:sz w:val="24"/>
+          <w:szCs w:val="36"/>
+        </w:rPr>
+        <w:t xml:space="preserve">, une </w:t>
+      </w:r>
+      <w:r>
+        <w:rPr>
+          <w:sz w:val="24"/>
+          <w:szCs w:val="36"/>
+          <w:u w:val="single"/>
+        </w:rPr>
+        <w:t>adresse</w:t>
+      </w:r>
+      <w:r>
+        <w:rPr>
+          <w:sz w:val="24"/>
+          <w:szCs w:val="36"/>
+        </w:rPr>
+        <w:t xml:space="preserve"> et un </w:t>
+      </w:r>
+      <w:r>
+        <w:rPr>
+          <w:sz w:val="24"/>
+          <w:szCs w:val="36"/>
+          <w:u w:val="single"/>
+        </w:rPr>
+        <w:t>N° de téléphone</w:t>
+      </w:r>
+      <w:r>
+        <w:rPr>
+          <w:sz w:val="24"/>
+          <w:szCs w:val="36"/>
+        </w:rPr>
+        <w:t>. Le nom est unique à chacun des fournisseurs.</w:t>
+      </w:r>
+    </w:p>
+    <w:p>
+      <w:pPr>
+        <w:spacing w:after="120"/>
+        <w:rPr>
+          <w:sz w:val="32"/>
+          <w:szCs w:val="36"/>
+        </w:rPr>
+      </w:pPr>
+    </w:p>
+    <w:p>
+      <w:pPr>
+        <w:rPr>
+          <w:sz w:val="32"/>
+          <w:szCs w:val="36"/>
+        </w:rPr>
+      </w:pPr>
+      <w:r>
+        <w:rPr>
+          <w:sz w:val="32"/>
+          <w:szCs w:val="36"/>
+        </w:rPr>
+        <w:br w:type="page"/>
+      </w:r>
+    </w:p>
+    <w:p>
+      <w:pPr>
+        <w:rPr>
+          <w:sz w:val="24"/>
+          <w:szCs w:val="36"/>
+        </w:rPr>
+      </w:pPr>
+    </w:p>
+    <w:p>
+      <w:pPr>
+        <w:spacing w:after="120"/>
+        <w:rPr>
+          <w:sz w:val="24"/>
+          <w:szCs w:val="36"/>
+        </w:rPr>
+      </w:pPr>
+      <w:r>
+        <w:rPr>
+          <w:sz w:val="24"/>
+          <w:szCs w:val="36"/>
+        </w:rPr>
+        <w:t>Les clients peuvent passer zéro ou plusieurs commandes, cependant une commande ne peut être que passée que par un et un seul client.</w:t>
+      </w:r>
+    </w:p>
+    <w:p>
+      <w:pPr>
+        <w:spacing w:after="120"/>
+        <w:rPr>
+          <w:sz w:val="24"/>
+          <w:szCs w:val="36"/>
+        </w:rPr>
+      </w:pPr>
+      <w:r>
+        <w:rPr>
+          <w:sz w:val="24"/>
+          <w:szCs w:val="36"/>
+        </w:rPr>
+        <w:t>Les commandes référencent un ou plusieurs produits et les produits sont référencés dans zéro ou plusieurs commandes.</w:t>
+      </w:r>
+    </w:p>
+    <w:p>
+      <w:pPr>
+        <w:rPr>
+          <w:sz w:val="28"/>
+          <w:szCs w:val="36"/>
+        </w:rPr>
+      </w:pPr>
+    </w:p>
+    <w:p>
+      <w:pPr>
+        <w:spacing w:after="120"/>
+        <w:rPr>
+          <w:sz w:val="24"/>
+          <w:szCs w:val="36"/>
+        </w:rPr>
+      </w:pPr>
+      <w:r>
+        <w:rPr>
+          <w:sz w:val="24"/>
+          <w:szCs w:val="36"/>
+        </w:rPr>
+        <w:t>Les produits doivent appartenir à une et une seule catégorie. Les catégories peuvent cependant contenir zéro ou plusieurs produits.</w:t>
+      </w:r>
+    </w:p>
+    <w:p>
+      <w:pPr>
+        <w:spacing w:after="120"/>
+        <w:rPr>
+          <w:sz w:val="24"/>
+          <w:szCs w:val="36"/>
+        </w:rPr>
+      </w:pPr>
+    </w:p>
+    <w:p>
+      <w:pPr>
+        <w:spacing w:after="120"/>
+        <w:rPr>
+          <w:sz w:val="24"/>
+          <w:szCs w:val="36"/>
+        </w:rPr>
+      </w:pPr>
+      <w:r>
+        <w:rPr>
+          <w:sz w:val="24"/>
+          <w:szCs w:val="36"/>
+        </w:rPr>
+        <w:t>Les clients peuvent bénéficier de zéro ou d’une promotion. Et une promotion peut être appliqué sur zéro ou plusieurs clients.</w:t>
+      </w:r>
+    </w:p>
+    <w:p>
+      <w:pPr>
+        <w:spacing w:after="120"/>
+        <w:rPr>
+          <w:sz w:val="24"/>
+          <w:szCs w:val="36"/>
+        </w:rPr>
+      </w:pPr>
+      <w:r>
+        <w:rPr>
+          <w:sz w:val="24"/>
+          <w:szCs w:val="36"/>
+        </w:rPr>
+        <w:t>Chaque client a un et un seul statut, cependant un statut peut comprendre zéro ou plusieurs clients.</w:t>
+      </w:r>
+    </w:p>
+    <w:p>
+      <w:pPr>
+        <w:spacing w:after="120"/>
+        <w:rPr>
+          <w:sz w:val="24"/>
+          <w:szCs w:val="36"/>
+        </w:rPr>
+      </w:pPr>
+      <w:r>
+        <w:rPr>
+          <w:sz w:val="24"/>
+          <w:szCs w:val="36"/>
+        </w:rPr>
+        <w:t>Les fournisseurs doivent fournir au minimum un produit, il peut aussi fournir plusieurs produits. Un produit doit avoir un fournisseur et ne peut en avoir qu’un seul</w:t>
+      </w:r>
+    </w:p>
+    <w:p>
+      <w:pPr>
+        <w:spacing w:after="120"/>
+        <w:rPr>
+          <w:sz w:val="24"/>
+          <w:szCs w:val="36"/>
+        </w:rPr>
+      </w:pPr>
+    </w:p>
+    <w:p>
+      <w:pPr>
+        <w:spacing w:after="120"/>
+        <w:rPr>
+          <w:sz w:val="24"/>
+          <w:szCs w:val="36"/>
+        </w:rPr>
+      </w:pPr>
+      <w:r>
+        <w:rPr>
+          <w:sz w:val="24"/>
+          <w:szCs w:val="36"/>
+        </w:rPr>
+        <w:t>Les clients peuvent commenter les produits. Les clients peuvent poster zéro ou plusieurs commentaires et les produits peuvent contenir aucun ou plusieurs commentaires. Les commentaires ont un titre et un champ de texte.</w:t>
       </w:r>
     </w:p>
     <w:p/>
@@ -917,4 +1683,16 @@
     </a:ext>
   </a:extLst>
 </a:theme>
+</file>
+
+<file path=customXml/item1.xml><?xml version="1.0" encoding="utf-8"?>
+<b:Sources xmlns:b="http://schemas.openxmlformats.org/officeDocument/2006/bibliography" xmlns="http://schemas.openxmlformats.org/officeDocument/2006/bibliography" SelectedStyle="\APASixthEditionOfficeOnline.xsl" StyleName="APA" Version="6"/>
+</file>
+
+<file path=customXml/itemProps1.xml><?xml version="1.0" encoding="utf-8"?>
+<ds:datastoreItem xmlns:ds="http://schemas.openxmlformats.org/officeDocument/2006/customXml" ds:itemID="{A6B036CE-541B-4A63-8167-30CE93658E07}">
+  <ds:schemaRefs>
+    <ds:schemaRef ds:uri="http://schemas.openxmlformats.org/officeDocument/2006/bibliography"/>
+  </ds:schemaRefs>
+</ds:datastoreItem>
 </file>
</xml_diff>

<commit_message>
Rendu MCD + MLD
Rendu final du MCD et du MLD, modification du CDC
</commit_message>
<xml_diff>
--- a/temp/CDC.docx
+++ b/temp/CDC.docx
@@ -1,14 +1,19 @@
 
 <file path=word/document.xml><?xml version="1.0" encoding="utf-8"?>
-<w:document xmlns:wpc="http://schemas.microsoft.com/office/word/2010/wordprocessingCanvas" xmlns:cx="http://schemas.microsoft.com/office/drawing/2014/chartex" xmlns:cx1="http://schemas.microsoft.com/office/drawing/2015/9/8/chartex" xmlns:mc="http://schemas.openxmlformats.org/markup-compatibility/2006" xmlns:o="urn:schemas-microsoft-com:office:office" xmlns:r="http://schemas.openxmlformats.org/officeDocument/2006/relationships" xmlns:m="http://schemas.openxmlformats.org/officeDocument/2006/math" xmlns:v="urn:schemas-microsoft-com:vml" xmlns:wp14="http://schemas.microsoft.com/office/word/2010/wordprocessingDrawing" xmlns:wp="http://schemas.openxmlformats.org/drawingml/2006/wordprocessingDrawing" xmlns:w10="urn:schemas-microsoft-com:office:word" xmlns:w="http://schemas.openxmlformats.org/wordprocessingml/2006/main" xmlns:w14="http://schemas.microsoft.com/office/word/2010/wordml" xmlns:w15="http://schemas.microsoft.com/office/word/2012/wordml" xmlns:w16se="http://schemas.microsoft.com/office/word/2015/wordml/symex" xmlns:wpg="http://schemas.microsoft.com/office/word/2010/wordprocessingGroup" xmlns:wpi="http://schemas.microsoft.com/office/word/2010/wordprocessingInk" xmlns:wne="http://schemas.microsoft.com/office/word/2006/wordml" xmlns:wps="http://schemas.microsoft.com/office/word/2010/wordprocessingShape" mc:Ignorable="w14 w15 w16se wp14">
+<w:document xmlns:wpc="http://schemas.microsoft.com/office/word/2010/wordprocessingCanvas" xmlns:cx="http://schemas.microsoft.com/office/drawing/2014/chartex" xmlns:cx1="http://schemas.microsoft.com/office/drawing/2015/9/8/chartex" xmlns:cx2="http://schemas.microsoft.com/office/drawing/2015/10/21/chartex" xmlns:cx3="http://schemas.microsoft.com/office/drawing/2016/5/9/chartex" xmlns:cx4="http://schemas.microsoft.com/office/drawing/2016/5/10/chartex" xmlns:cx5="http://schemas.microsoft.com/office/drawing/2016/5/11/chartex" xmlns:cx6="http://schemas.microsoft.com/office/drawing/2016/5/12/chartex" xmlns:cx7="http://schemas.microsoft.com/office/drawing/2016/5/13/chartex" xmlns:cx8="http://schemas.microsoft.com/office/drawing/2016/5/14/chartex" xmlns:mc="http://schemas.openxmlformats.org/markup-compatibility/2006" xmlns:aink="http://schemas.microsoft.com/office/drawing/2016/ink" xmlns:am3d="http://schemas.microsoft.com/office/drawing/2017/model3d" xmlns:o="urn:schemas-microsoft-com:office:office" xmlns:r="http://schemas.openxmlformats.org/officeDocument/2006/relationships" xmlns:m="http://schemas.openxmlformats.org/officeDocument/2006/math" xmlns:v="urn:schemas-microsoft-com:vml" xmlns:wp14="http://schemas.microsoft.com/office/word/2010/wordprocessingDrawing" xmlns:wp="http://schemas.openxmlformats.org/drawingml/2006/wordprocessingDrawing" xmlns:w10="urn:schemas-microsoft-com:office:word" xmlns:w="http://schemas.openxmlformats.org/wordprocessingml/2006/main" xmlns:w14="http://schemas.microsoft.com/office/word/2010/wordml" xmlns:w15="http://schemas.microsoft.com/office/word/2012/wordml" xmlns:w16cid="http://schemas.microsoft.com/office/word/2016/wordml/cid" xmlns:w16se="http://schemas.microsoft.com/office/word/2015/wordml/symex" xmlns:wpg="http://schemas.microsoft.com/office/word/2010/wordprocessingGroup" xmlns:wpi="http://schemas.microsoft.com/office/word/2010/wordprocessingInk" xmlns:wne="http://schemas.microsoft.com/office/word/2006/wordml" xmlns:wps="http://schemas.microsoft.com/office/word/2010/wordprocessingShape" mc:Ignorable="w14 w15 w16se w16cid wp14">
   <w:body>
     <w:p>
       <w:pPr>
         <w:pStyle w:val="Titre1"/>
       </w:pPr>
       <w:r>
-        <w:t xml:space="preserve">Projet E-Commerce Hardware pour PC </w:t>
-      </w:r>
+        <w:t xml:space="preserve">Projet </w:t>
+      </w:r>
+      <w:proofErr w:type="spellStart"/>
+      <w:r>
+        <w:t>ECommerceHardware</w:t>
+      </w:r>
+      <w:proofErr w:type="spellEnd"/>
     </w:p>
     <w:p>
       <w:pPr>
@@ -51,21 +56,36 @@
         <w:rPr>
           <w:szCs w:val="22"/>
         </w:rPr>
-        <w:t xml:space="preserve"> &amp; Benjamin </w:t>
-      </w:r>
-      <w:proofErr w:type="spellStart"/>
-      <w:r>
+        <w:t xml:space="preserve"> &amp; Benjamin Muminovic. </w:t>
+      </w:r>
+    </w:p>
+    <w:p>
+      <w:pPr>
+        <w:pStyle w:val="Default"/>
         <w:rPr>
           <w:szCs w:val="22"/>
         </w:rPr>
-        <w:t>Muminovic</w:t>
-      </w:r>
-      <w:proofErr w:type="spellEnd"/>
-      <w:r>
+      </w:pPr>
+    </w:p>
+    <w:p>
+      <w:pPr>
+        <w:pStyle w:val="Default"/>
         <w:rPr>
           <w:szCs w:val="22"/>
         </w:rPr>
-        <w:t xml:space="preserve">. </w:t>
+      </w:pPr>
+      <w:r>
+        <w:rPr>
+          <w:szCs w:val="22"/>
+          <w:u w:val="single"/>
+        </w:rPr>
+        <w:t>Repository GitHub</w:t>
+      </w:r>
+      <w:r>
+        <w:rPr>
+          <w:szCs w:val="22"/>
+        </w:rPr>
+        <w:t xml:space="preserve"> : https://github.com/benjaminMum/MA-08-Modele-ECommerce </w:t>
       </w:r>
     </w:p>
     <w:p>
@@ -78,115 +98,34 @@
     </w:p>
     <w:p>
       <w:pPr>
-        <w:pStyle w:val="Default"/>
-        <w:rPr>
-          <w:szCs w:val="22"/>
-        </w:rPr>
-      </w:pPr>
-      <w:proofErr w:type="spellStart"/>
-      <w:r>
-        <w:rPr>
-          <w:szCs w:val="22"/>
-          <w:u w:val="single"/>
-        </w:rPr>
-        <w:t>Repository</w:t>
-      </w:r>
-      <w:proofErr w:type="spellEnd"/>
-      <w:r>
-        <w:rPr>
-          <w:szCs w:val="22"/>
-          <w:u w:val="single"/>
-        </w:rPr>
-        <w:t xml:space="preserve"> GitHub</w:t>
-      </w:r>
-      <w:r>
-        <w:rPr>
-          <w:szCs w:val="22"/>
-        </w:rPr>
-        <w:t xml:space="preserve"> : https://github.com/benjaminMum/MA-08-Modele-ECommerce </w:t>
-      </w:r>
-    </w:p>
-    <w:p>
-      <w:pPr>
-        <w:pStyle w:val="Default"/>
-        <w:rPr>
-          <w:szCs w:val="22"/>
-        </w:rPr>
-      </w:pPr>
-    </w:p>
-    <w:p>
-      <w:pPr>
-        <w:rPr>
-          <w:sz w:val="24"/>
-        </w:rPr>
-      </w:pPr>
-      <w:r>
-        <w:rPr>
-          <w:sz w:val="24"/>
-        </w:rPr>
-        <w:t>Ce projet consiste en la création d’une base de données pour un E-Commerce vendant du éléments hardware (composants pour PC).</w:t>
-      </w:r>
-      <w:bookmarkStart w:id="0" w:name="_GoBack"/>
-      <w:bookmarkEnd w:id="0"/>
-    </w:p>
-    <w:p>
-      <w:pPr>
-        <w:rPr>
-          <w:sz w:val="24"/>
-        </w:rPr>
-      </w:pPr>
-      <w:r>
-        <w:rPr>
-          <w:sz w:val="24"/>
-        </w:rPr>
-        <w:t xml:space="preserve">Site en ligne vendant </w:t>
-      </w:r>
-      <w:r>
-        <w:rPr>
-          <w:sz w:val="24"/>
-        </w:rPr>
-        <w:t xml:space="preserve">des composants d’ordinateurs ainsi que des </w:t>
-      </w:r>
-      <w:r>
-        <w:rPr>
-          <w:sz w:val="24"/>
-        </w:rPr>
-        <w:t xml:space="preserve">ordinateurs </w:t>
-      </w:r>
-      <w:proofErr w:type="spellStart"/>
-      <w:r>
-        <w:rPr>
-          <w:sz w:val="24"/>
-        </w:rPr>
-        <w:t>pré-assemblés</w:t>
-      </w:r>
-      <w:proofErr w:type="spellEnd"/>
-      <w:r>
-        <w:rPr>
-          <w:sz w:val="24"/>
-        </w:rPr>
-        <w:t>.</w:t>
-      </w:r>
-    </w:p>
-    <w:p>
-      <w:pPr>
-        <w:rPr>
-          <w:sz w:val="24"/>
-        </w:rPr>
-      </w:pPr>
-      <w:r>
-        <w:rPr>
-          <w:sz w:val="24"/>
-        </w:rPr>
-        <w:t>Les utilisateurs peuvent écrire des commentaires</w:t>
-      </w:r>
-    </w:p>
-    <w:p>
-      <w:pPr>
-        <w:rPr>
-          <w:sz w:val="16"/>
-        </w:rPr>
-      </w:pPr>
+        <w:rPr>
+          <w:sz w:val="24"/>
+        </w:rPr>
+      </w:pPr>
+      <w:r>
+        <w:rPr>
+          <w:sz w:val="24"/>
+        </w:rPr>
+        <w:t>Ce projet consiste en la création d’une base de données pour un E-Commerce vendant d</w:t>
+      </w:r>
+      <w:r>
+        <w:rPr>
+          <w:sz w:val="24"/>
+        </w:rPr>
+        <w:t xml:space="preserve">es </w:t>
+      </w:r>
+      <w:r>
+        <w:rPr>
+          <w:sz w:val="24"/>
+        </w:rPr>
+        <w:t>éléments hardware (composants pour PC).</w:t>
+      </w:r>
+      <w:r>
+        <w:rPr>
+          <w:sz w:val="24"/>
+        </w:rPr>
+        <w:t xml:space="preserve"> Le site ne vend pas de PC pré-assemblés.</w:t>
+      </w:r>
     </w:p>
     <w:p>
       <w:pPr>
@@ -379,7 +318,7 @@
           <w:sz w:val="24"/>
           <w:szCs w:val="36"/>
         </w:rPr>
-        <w:t>Produits</w:t>
+        <w:t>composants</w:t>
       </w:r>
       <w:r>
         <w:rPr>
@@ -402,6 +341,81 @@
           <w:sz w:val="24"/>
           <w:szCs w:val="36"/>
         </w:rPr>
+        <w:t>, l</w:t>
+      </w:r>
+      <w:r>
+        <w:rPr>
+          <w:rFonts w:cstheme="minorHAnsi"/>
+          <w:sz w:val="24"/>
+          <w:szCs w:val="36"/>
+        </w:rPr>
+        <w:t>e fabricant</w:t>
+      </w:r>
+      <w:r>
+        <w:rPr>
+          <w:rFonts w:cstheme="minorHAnsi"/>
+          <w:sz w:val="24"/>
+          <w:szCs w:val="36"/>
+        </w:rPr>
+        <w:t xml:space="preserve">, une </w:t>
+      </w:r>
+      <w:r>
+        <w:rPr>
+          <w:rFonts w:cstheme="minorHAnsi"/>
+          <w:sz w:val="24"/>
+          <w:szCs w:val="36"/>
+          <w:u w:val="single"/>
+        </w:rPr>
+        <w:t>description</w:t>
+      </w:r>
+      <w:r>
+        <w:rPr>
+          <w:rFonts w:cstheme="minorHAnsi"/>
+          <w:sz w:val="24"/>
+          <w:szCs w:val="36"/>
+        </w:rPr>
+        <w:t xml:space="preserve">, un </w:t>
+      </w:r>
+      <w:r>
+        <w:rPr>
+          <w:rFonts w:cstheme="minorHAnsi"/>
+          <w:sz w:val="24"/>
+          <w:szCs w:val="36"/>
+          <w:u w:val="single"/>
+        </w:rPr>
+        <w:t>prix</w:t>
+      </w:r>
+      <w:r>
+        <w:rPr>
+          <w:rFonts w:cstheme="minorHAnsi"/>
+          <w:sz w:val="24"/>
+          <w:szCs w:val="36"/>
+        </w:rPr>
+        <w:t xml:space="preserve">, </w:t>
+      </w:r>
+      <w:r>
+        <w:rPr>
+          <w:rFonts w:cstheme="minorHAnsi"/>
+          <w:sz w:val="24"/>
+          <w:szCs w:val="36"/>
+        </w:rPr>
+        <w:t xml:space="preserve">le nombre de </w:t>
+      </w:r>
+      <w:r>
+        <w:rPr>
+          <w:rFonts w:cstheme="minorHAnsi"/>
+          <w:sz w:val="24"/>
+          <w:szCs w:val="36"/>
+          <w:u w:val="single"/>
+        </w:rPr>
+        <w:t>pièces en stock</w:t>
+      </w:r>
+      <w:r>
+        <w:rPr>
+          <w:rFonts w:cstheme="minorHAnsi"/>
+          <w:sz w:val="24"/>
+          <w:szCs w:val="36"/>
+        </w:rPr>
         <w:t xml:space="preserve">, la </w:t>
       </w:r>
       <w:r>
@@ -411,83 +425,40 @@
           <w:szCs w:val="36"/>
           <w:u w:val="single"/>
         </w:rPr>
-        <w:t>marque du produit</w:t>
-      </w:r>
-      <w:r>
-        <w:rPr>
-          <w:rFonts w:cstheme="minorHAnsi"/>
-          <w:sz w:val="24"/>
-          <w:szCs w:val="36"/>
-        </w:rPr>
-        <w:t xml:space="preserve">, son </w:t>
-      </w:r>
-      <w:r>
-        <w:rPr>
-          <w:rFonts w:cstheme="minorHAnsi"/>
-          <w:sz w:val="24"/>
-          <w:szCs w:val="36"/>
-          <w:u w:val="single"/>
-        </w:rPr>
-        <w:t>modèle</w:t>
-      </w:r>
-      <w:r>
-        <w:rPr>
-          <w:rFonts w:cstheme="minorHAnsi"/>
-          <w:sz w:val="24"/>
-          <w:szCs w:val="36"/>
-        </w:rPr>
-        <w:t xml:space="preserve">, une </w:t>
-      </w:r>
-      <w:r>
-        <w:rPr>
-          <w:rFonts w:cstheme="minorHAnsi"/>
-          <w:sz w:val="24"/>
-          <w:szCs w:val="36"/>
-          <w:u w:val="single"/>
-        </w:rPr>
-        <w:t>description</w:t>
-      </w:r>
-      <w:r>
-        <w:rPr>
-          <w:rFonts w:cstheme="minorHAnsi"/>
-          <w:sz w:val="24"/>
-          <w:szCs w:val="36"/>
-        </w:rPr>
-        <w:t xml:space="preserve">, un </w:t>
-      </w:r>
-      <w:r>
-        <w:rPr>
-          <w:rFonts w:cstheme="minorHAnsi"/>
-          <w:sz w:val="24"/>
-          <w:szCs w:val="36"/>
-          <w:u w:val="single"/>
-        </w:rPr>
-        <w:t>prix</w:t>
-      </w:r>
-      <w:r>
-        <w:rPr>
-          <w:rFonts w:cstheme="minorHAnsi"/>
-          <w:sz w:val="24"/>
-          <w:szCs w:val="36"/>
-        </w:rPr>
-        <w:t xml:space="preserve"> et le nombre de </w:t>
-      </w:r>
-      <w:r>
-        <w:rPr>
-          <w:rFonts w:cstheme="minorHAnsi"/>
-          <w:sz w:val="24"/>
-          <w:szCs w:val="36"/>
-          <w:u w:val="single"/>
-        </w:rPr>
-        <w:t>pièces en stock</w:t>
-      </w:r>
-      <w:r>
-        <w:rPr>
-          <w:rFonts w:cstheme="minorHAnsi"/>
-          <w:sz w:val="24"/>
-          <w:szCs w:val="36"/>
-        </w:rPr>
-        <w:t xml:space="preserve"> pour ce produit. Le numéro de produit est unique pour chaque produit.</w:t>
+        <w:t>disponibilité</w:t>
+      </w:r>
+      <w:r>
+        <w:rPr>
+          <w:rFonts w:cstheme="minorHAnsi"/>
+          <w:sz w:val="24"/>
+          <w:szCs w:val="36"/>
+        </w:rPr>
+        <w:t xml:space="preserve"> et le </w:t>
+      </w:r>
+      <w:r>
+        <w:rPr>
+          <w:rFonts w:cstheme="minorHAnsi"/>
+          <w:sz w:val="24"/>
+          <w:szCs w:val="36"/>
+          <w:u w:val="single"/>
+        </w:rPr>
+        <w:t>rabais</w:t>
+      </w:r>
+      <w:r>
+        <w:rPr>
+          <w:rFonts w:cstheme="minorHAnsi"/>
+          <w:sz w:val="24"/>
+          <w:szCs w:val="36"/>
+        </w:rPr>
+        <w:t xml:space="preserve"> du produit s’il en a un</w:t>
+      </w:r>
+      <w:r>
+        <w:rPr>
+          <w:rFonts w:cstheme="minorHAnsi"/>
+          <w:sz w:val="24"/>
+          <w:szCs w:val="36"/>
+        </w:rPr>
+        <w:t>. Le numéro de produit est unique pour chaque produit.</w:t>
       </w:r>
       <w:r>
         <w:rPr>
@@ -593,7 +564,17 @@
           <w:sz w:val="24"/>
           <w:szCs w:val="36"/>
         </w:rPr>
-        <w:t xml:space="preserve"> et un </w:t>
+        <w:t xml:space="preserve"> et u</w:t>
+      </w:r>
+      <w:bookmarkStart w:id="0" w:name="_GoBack"/>
+      <w:bookmarkEnd w:id="0"/>
+      <w:r>
+        <w:rPr>
+          <w:rFonts w:cstheme="minorHAnsi"/>
+          <w:sz w:val="24"/>
+          <w:szCs w:val="36"/>
+        </w:rPr>
+        <w:t xml:space="preserve">n </w:t>
       </w:r>
       <w:r>
         <w:rPr>
@@ -736,15 +717,37 @@
           <w:sz w:val="24"/>
           <w:szCs w:val="36"/>
         </w:rPr>
-        <w:t xml:space="preserve">, une </w:t>
-      </w:r>
-      <w:r>
-        <w:rPr>
-          <w:sz w:val="24"/>
-          <w:szCs w:val="36"/>
-          <w:u w:val="single"/>
-        </w:rPr>
-        <w:t>adresse</w:t>
+        <w:t>, un</w:t>
+      </w:r>
+      <w:r>
+        <w:rPr>
+          <w:sz w:val="24"/>
+          <w:szCs w:val="36"/>
+        </w:rPr>
+        <w:t xml:space="preserve"> </w:t>
+      </w:r>
+      <w:r>
+        <w:rPr>
+          <w:sz w:val="24"/>
+          <w:szCs w:val="36"/>
+          <w:u w:val="single"/>
+        </w:rPr>
+        <w:t>E-Mail</w:t>
+      </w:r>
+      <w:r>
+        <w:rPr>
+          <w:sz w:val="24"/>
+          <w:szCs w:val="36"/>
+        </w:rPr>
+        <w:t xml:space="preserve">, un lieu de </w:t>
+      </w:r>
+      <w:r>
+        <w:rPr>
+          <w:sz w:val="24"/>
+          <w:szCs w:val="36"/>
+          <w:u w:val="single"/>
+        </w:rPr>
+        <w:t>siège social</w:t>
       </w:r>
       <w:r>
         <w:rPr>
@@ -766,7 +769,35 @@
           <w:sz w:val="24"/>
           <w:szCs w:val="36"/>
         </w:rPr>
-        <w:t>. Le nom est unique à chacun des fournisseurs.</w:t>
+        <w:t xml:space="preserve">. Le nom </w:t>
+      </w:r>
+      <w:r>
+        <w:rPr>
+          <w:sz w:val="24"/>
+          <w:szCs w:val="36"/>
+        </w:rPr>
+        <w:t>et l’E-Mail sont</w:t>
+      </w:r>
+      <w:r>
+        <w:rPr>
+          <w:sz w:val="24"/>
+          <w:szCs w:val="36"/>
+        </w:rPr>
+        <w:t xml:space="preserve"> unique</w:t>
+      </w:r>
+      <w:r>
+        <w:rPr>
+          <w:sz w:val="24"/>
+          <w:szCs w:val="36"/>
+        </w:rPr>
+        <w:t>s</w:t>
+      </w:r>
+      <w:r>
+        <w:rPr>
+          <w:sz w:val="24"/>
+          <w:szCs w:val="36"/>
+        </w:rPr>
+        <w:t xml:space="preserve"> à chacun des fournisseurs.</w:t>
       </w:r>
     </w:p>
     <w:p>
@@ -830,16 +861,22 @@
           <w:sz w:val="24"/>
           <w:szCs w:val="36"/>
         </w:rPr>
-        <w:t>Les commandes référencent un ou plusieurs produits et les produits sont référencés dans zéro ou plusieurs commandes.</w:t>
-      </w:r>
-    </w:p>
-    <w:p>
-      <w:pPr>
-        <w:rPr>
-          <w:sz w:val="28"/>
-          <w:szCs w:val="36"/>
-        </w:rPr>
-      </w:pPr>
+        <w:t xml:space="preserve">Les commandes référencent un ou plusieurs </w:t>
+      </w:r>
+      <w:r>
+        <w:rPr>
+          <w:sz w:val="24"/>
+          <w:szCs w:val="36"/>
+        </w:rPr>
+        <w:t>composants</w:t>
+      </w:r>
+      <w:r>
+        <w:rPr>
+          <w:sz w:val="24"/>
+          <w:szCs w:val="36"/>
+        </w:rPr>
+        <w:t xml:space="preserve"> et les produits sont référencés dans zéro ou plusieurs commandes.</w:t>
+      </w:r>
     </w:p>
     <w:p>
       <w:pPr>
@@ -951,7 +988,7 @@
 </file>
 
 <file path=word/styles.xml><?xml version="1.0" encoding="utf-8"?>
-<w:styles xmlns:mc="http://schemas.openxmlformats.org/markup-compatibility/2006" xmlns:r="http://schemas.openxmlformats.org/officeDocument/2006/relationships" xmlns:w="http://schemas.openxmlformats.org/wordprocessingml/2006/main" xmlns:w14="http://schemas.microsoft.com/office/word/2010/wordml" xmlns:w15="http://schemas.microsoft.com/office/word/2012/wordml" xmlns:w16se="http://schemas.microsoft.com/office/word/2015/wordml/symex" mc:Ignorable="w14 w15 w16se">
+<w:styles xmlns:mc="http://schemas.openxmlformats.org/markup-compatibility/2006" xmlns:r="http://schemas.openxmlformats.org/officeDocument/2006/relationships" xmlns:w="http://schemas.openxmlformats.org/wordprocessingml/2006/main" xmlns:w14="http://schemas.microsoft.com/office/word/2010/wordml" xmlns:w15="http://schemas.microsoft.com/office/word/2012/wordml" xmlns:w16cid="http://schemas.microsoft.com/office/word/2016/wordml/cid" xmlns:w16se="http://schemas.microsoft.com/office/word/2015/wordml/symex" mc:Ignorable="w14 w15 w16se w16cid">
   <w:docDefaults>
     <w:rPrDefault>
       <w:rPr>
@@ -967,7 +1004,7 @@
       </w:pPr>
     </w:pPrDefault>
   </w:docDefaults>
-  <w:latentStyles w:defLockedState="0" w:defUIPriority="99" w:defSemiHidden="0" w:defUnhideWhenUsed="0" w:defQFormat="0" w:count="371">
+  <w:latentStyles w:defLockedState="0" w:defUIPriority="99" w:defSemiHidden="0" w:defUnhideWhenUsed="0" w:defQFormat="0" w:count="376">
     <w:lsdException w:name="Normal" w:uiPriority="0" w:qFormat="1"/>
     <w:lsdException w:name="heading 1" w:uiPriority="9" w:qFormat="1"/>
     <w:lsdException w:name="heading 2" w:semiHidden="1" w:uiPriority="9" w:unhideWhenUsed="1" w:qFormat="1"/>
@@ -1073,7 +1110,6 @@
     <w:lsdException w:name="HTML Sample" w:semiHidden="1" w:unhideWhenUsed="1"/>
     <w:lsdException w:name="HTML Typewriter" w:semiHidden="1" w:unhideWhenUsed="1"/>
     <w:lsdException w:name="HTML Variable" w:semiHidden="1" w:unhideWhenUsed="1"/>
-    <w:lsdException w:name="Normal Table" w:semiHidden="1" w:unhideWhenUsed="1"/>
     <w:lsdException w:name="annotation subject" w:semiHidden="1" w:unhideWhenUsed="1"/>
     <w:lsdException w:name="No List" w:semiHidden="1" w:unhideWhenUsed="1"/>
     <w:lsdException w:name="Outline List 1" w:semiHidden="1" w:unhideWhenUsed="1"/>
@@ -1116,11 +1152,8 @@
     <w:lsdException w:name="Table Contemporary" w:semiHidden="1" w:unhideWhenUsed="1"/>
     <w:lsdException w:name="Table Elegant" w:semiHidden="1" w:unhideWhenUsed="1"/>
     <w:lsdException w:name="Table Professional" w:semiHidden="1" w:unhideWhenUsed="1"/>
-    <w:lsdException w:name="Table Subtle 1" w:semiHidden="1" w:unhideWhenUsed="1"/>
     <w:lsdException w:name="Table Subtle 2" w:semiHidden="1" w:unhideWhenUsed="1"/>
     <w:lsdException w:name="Table Web 1" w:semiHidden="1" w:unhideWhenUsed="1"/>
-    <w:lsdException w:name="Table Web 2" w:semiHidden="1" w:unhideWhenUsed="1"/>
-    <w:lsdException w:name="Table Web 3" w:semiHidden="1" w:unhideWhenUsed="1"/>
     <w:lsdException w:name="Balloon Text" w:semiHidden="1" w:unhideWhenUsed="1"/>
     <w:lsdException w:name="Table Grid" w:uiPriority="39"/>
     <w:lsdException w:name="Table Theme" w:semiHidden="1" w:unhideWhenUsed="1"/>
@@ -1339,6 +1372,11 @@
     <w:lsdException w:name="List Table 5 Dark Accent 6" w:uiPriority="50"/>
     <w:lsdException w:name="List Table 6 Colorful Accent 6" w:uiPriority="51"/>
     <w:lsdException w:name="List Table 7 Colorful Accent 6" w:uiPriority="52"/>
+    <w:lsdException w:name="Mention" w:semiHidden="1" w:unhideWhenUsed="1"/>
+    <w:lsdException w:name="Smart Hyperlink" w:semiHidden="1" w:unhideWhenUsed="1"/>
+    <w:lsdException w:name="Hashtag" w:semiHidden="1" w:unhideWhenUsed="1"/>
+    <w:lsdException w:name="Unresolved Mention" w:semiHidden="1" w:unhideWhenUsed="1"/>
+    <w:lsdException w:name="Smart Link" w:semiHidden="1" w:unhideWhenUsed="1"/>
   </w:latentStyles>
   <w:style w:type="paragraph" w:default="1" w:styleId="Normal">
     <w:name w:val="Normal"/>
@@ -1690,7 +1728,7 @@
 </file>
 
 <file path=customXml/itemProps1.xml><?xml version="1.0" encoding="utf-8"?>
-<ds:datastoreItem xmlns:ds="http://schemas.openxmlformats.org/officeDocument/2006/customXml" ds:itemID="{A6B036CE-541B-4A63-8167-30CE93658E07}">
+<ds:datastoreItem xmlns:ds="http://schemas.openxmlformats.org/officeDocument/2006/customXml" ds:itemID="{35B67F54-B85D-45E3-8155-88FA093D92F5}">
   <ds:schemaRefs>
     <ds:schemaRef ds:uri="http://schemas.openxmlformats.org/officeDocument/2006/bibliography"/>
   </ds:schemaRefs>

</xml_diff>